<commit_message>
Added chenging in test 01
</commit_message>
<xml_diff>
--- a/test_01_successful registration.docx
+++ b/test_01_successful registration.docx
@@ -84,19 +84,7 @@
           <w:color w:val="000000"/>
           <w:spacing w:val="0"/>
         </w:rPr>
-        <w:t xml:space="preserve">Verify </w:t>
-      </w:r>
-      <w:r>
-        <w:rPr>
-          <w:rFonts w:ascii="Times New Roman" w:hAnsi="Times New Roman"/>
-          <w:b w:val="false"/>
-          <w:bCs w:val="false"/>
-          <w:i w:val="false"/>
-          <w:iCs w:val="false"/>
-          <w:color w:val="000000"/>
-          <w:spacing w:val="0"/>
-        </w:rPr>
-        <w:t>successfully registration</w:t>
+        <w:t>Verify successfully registration</w:t>
       </w:r>
       <w:r>
         <w:rPr>
@@ -116,7 +104,7 @@
     <w:tbl>
       <w:tblPr>
         <w:tblStyle w:val="PlainTable1"/>
-        <w:tblW w:w="8459" w:type="dxa"/>
+        <w:tblW w:w="10710" w:type="dxa"/>
         <w:jc w:val="left"/>
         <w:tblInd w:w="53" w:type="dxa"/>
         <w:tblCellMar>
@@ -129,8 +117,8 @@
       <w:tblGrid>
         <w:gridCol w:w="540"/>
         <w:gridCol w:w="2789"/>
-        <w:gridCol w:w="3420"/>
-        <w:gridCol w:w="1709"/>
+        <w:gridCol w:w="3422"/>
+        <w:gridCol w:w="3959"/>
       </w:tblGrid>
       <w:tr>
         <w:trPr/>
@@ -147,6 +135,7 @@
           <w:p>
             <w:pPr>
               <w:pStyle w:val="Normal"/>
+              <w:spacing w:lineRule="auto" w:line="240" w:before="0" w:after="0"/>
               <w:rPr>
                 <w:rFonts w:ascii="Liberation Serif" w:hAnsi="Liberation Serif" w:eastAsia="Nimbus Mono L" w:cs="Liberation Mono"/>
                 <w:b/>
@@ -161,6 +150,8 @@
             </w:pPr>
             <w:r>
               <w:rPr>
+                <w:b/>
+                <w:bCs/>
                 <w:i w:val="false"/>
                 <w:iCs w:val="false"/>
               </w:rPr>
@@ -181,6 +172,7 @@
           <w:p>
             <w:pPr>
               <w:pStyle w:val="Normal"/>
+              <w:spacing w:lineRule="auto" w:line="240" w:before="0" w:after="0"/>
               <w:rPr>
                 <w:rFonts w:ascii="Liberation Serif" w:hAnsi="Liberation Serif" w:eastAsia="Nimbus Mono L" w:cs="Liberation Mono"/>
                 <w:b/>
@@ -195,6 +187,8 @@
             </w:pPr>
             <w:r>
               <w:rPr>
+                <w:b/>
+                <w:bCs/>
                 <w:i w:val="false"/>
                 <w:iCs w:val="false"/>
               </w:rPr>
@@ -204,7 +198,7 @@
         </w:tc>
         <w:tc>
           <w:tcPr>
-            <w:tcW w:w="3420" w:type="dxa"/>
+            <w:tcW w:w="3422" w:type="dxa"/>
             <w:cnfStyle w:val="000000000000" w:firstRow="0" w:lastRow="0" w:firstColumn="0" w:lastColumn="0" w:oddVBand="0" w:evenVBand="0" w:oddHBand="0" w:evenHBand="0" w:firstRowFirstColumn="0" w:firstRowLastColumn="0" w:lastRowFirstColumn="0" w:lastRowLastColumn="0"/>
             <w:tcBorders>
               <w:bottom w:val="single" w:sz="2" w:space="0" w:color="000001"/>
@@ -215,6 +209,7 @@
           <w:p>
             <w:pPr>
               <w:pStyle w:val="Normal"/>
+              <w:spacing w:lineRule="auto" w:line="240" w:before="0" w:after="0"/>
               <w:rPr>
                 <w:rFonts w:ascii="Liberation Mono" w:hAnsi="Liberation Mono" w:eastAsia="Nimbus Mono L" w:cs="Liberation Mono"/>
                 <w:sz w:val="20"/>
@@ -223,6 +218,8 @@
             </w:pPr>
             <w:r>
               <w:rPr>
+                <w:b/>
+                <w:bCs/>
                 <w:i w:val="false"/>
                 <w:iCs w:val="false"/>
               </w:rPr>
@@ -232,7 +229,7 @@
         </w:tc>
         <w:tc>
           <w:tcPr>
-            <w:tcW w:w="1709" w:type="dxa"/>
+            <w:tcW w:w="3959" w:type="dxa"/>
             <w:cnfStyle w:val="000000000000" w:firstRow="0" w:lastRow="0" w:firstColumn="0" w:lastColumn="0" w:oddVBand="0" w:evenVBand="0" w:oddHBand="0" w:evenHBand="0" w:firstRowFirstColumn="0" w:firstRowLastColumn="0" w:lastRowFirstColumn="0" w:lastRowLastColumn="0"/>
             <w:tcBorders>
               <w:bottom w:val="single" w:sz="2" w:space="0" w:color="000001"/>
@@ -243,6 +240,7 @@
           <w:p>
             <w:pPr>
               <w:pStyle w:val="Normal"/>
+              <w:spacing w:lineRule="auto" w:line="240" w:before="0" w:after="0"/>
               <w:rPr>
                 <w:rFonts w:ascii="Liberation Mono" w:hAnsi="Liberation Mono" w:eastAsia="Nimbus Mono L" w:cs="Liberation Mono"/>
                 <w:sz w:val="20"/>
@@ -251,6 +249,8 @@
             </w:pPr>
             <w:r>
               <w:rPr>
+                <w:b/>
+                <w:bCs/>
                 <w:i w:val="false"/>
                 <w:iCs w:val="false"/>
               </w:rPr>
@@ -275,14 +275,17 @@
           <w:p>
             <w:pPr>
               <w:pStyle w:val="Normal"/>
-              <w:rPr>
-                <w:i w:val="false"/>
-                <w:i w:val="false"/>
-                <w:iCs w:val="false"/>
-              </w:rPr>
-            </w:pPr>
-            <w:r>
-              <w:rPr>
+              <w:spacing w:lineRule="auto" w:line="240" w:before="0" w:after="0"/>
+              <w:rPr>
+                <w:i w:val="false"/>
+                <w:i w:val="false"/>
+                <w:iCs w:val="false"/>
+              </w:rPr>
+            </w:pPr>
+            <w:r>
+              <w:rPr>
+                <w:b/>
+                <w:bCs/>
                 <w:i w:val="false"/>
                 <w:iCs w:val="false"/>
               </w:rPr>
@@ -304,6 +307,7 @@
           <w:p>
             <w:pPr>
               <w:pStyle w:val="Normal"/>
+              <w:spacing w:lineRule="auto" w:line="240" w:before="0" w:after="0"/>
               <w:rPr>
                 <w:i w:val="false"/>
                 <w:i w:val="false"/>
@@ -320,73 +324,13 @@
                 <w:color w:val="000000"/>
                 <w:spacing w:val="0"/>
               </w:rPr>
-              <w:t>Enter</w:t>
-            </w:r>
-            <w:r>
-              <w:rPr>
-                <w:rFonts w:eastAsia="Nimbus Mono L" w:cs="Liberation Mono" w:ascii="Times New Roman" w:hAnsi="Times New Roman"/>
-                <w:b w:val="false"/>
-                <w:bCs w:val="false"/>
-                <w:i w:val="false"/>
-                <w:iCs w:val="false"/>
-                <w:color w:val="000000"/>
-                <w:spacing w:val="0"/>
-              </w:rPr>
-              <w:t xml:space="preserve"> user’</w:t>
-            </w:r>
-            <w:r>
-              <w:rPr>
-                <w:rFonts w:eastAsia="Nimbus Mono L" w:cs="Liberation Mono" w:ascii="Times New Roman" w:hAnsi="Times New Roman"/>
-                <w:b w:val="false"/>
-                <w:bCs w:val="false"/>
-                <w:i w:val="false"/>
-                <w:iCs w:val="false"/>
-                <w:color w:val="000000"/>
-                <w:spacing w:val="0"/>
-              </w:rPr>
-              <w:t>s</w:t>
-            </w:r>
-            <w:r>
-              <w:rPr>
-                <w:rFonts w:eastAsia="Nimbus Mono L" w:cs="Liberation Mono" w:ascii="Times New Roman" w:hAnsi="Times New Roman"/>
-                <w:b w:val="false"/>
-                <w:bCs w:val="false"/>
-                <w:i w:val="false"/>
-                <w:iCs w:val="false"/>
-                <w:color w:val="000000"/>
-                <w:spacing w:val="0"/>
-              </w:rPr>
-              <w:t xml:space="preserve"> </w:t>
-            </w:r>
-            <w:r>
-              <w:rPr>
-                <w:rFonts w:eastAsia="Nimbus Mono L" w:cs="Liberation Mono" w:ascii="Times New Roman" w:hAnsi="Times New Roman"/>
-                <w:b w:val="false"/>
-                <w:bCs w:val="false"/>
-                <w:i w:val="false"/>
-                <w:iCs w:val="false"/>
-                <w:color w:val="000000"/>
-                <w:spacing w:val="0"/>
-              </w:rPr>
-              <w:t xml:space="preserve">first </w:t>
-            </w:r>
-            <w:r>
-              <w:rPr>
-                <w:rFonts w:eastAsia="Nimbus Mono L" w:cs="Liberation Mono" w:ascii="Times New Roman" w:hAnsi="Times New Roman"/>
-                <w:b w:val="false"/>
-                <w:bCs w:val="false"/>
-                <w:i w:val="false"/>
-                <w:iCs w:val="false"/>
-                <w:color w:val="000000"/>
-                <w:spacing w:val="0"/>
-              </w:rPr>
-              <w:t>name</w:t>
-            </w:r>
-          </w:p>
-        </w:tc>
-        <w:tc>
-          <w:tcPr>
-            <w:tcW w:w="3420" w:type="dxa"/>
+              <w:t>Enter user’s first name</w:t>
+            </w:r>
+          </w:p>
+        </w:tc>
+        <w:tc>
+          <w:tcPr>
+            <w:tcW w:w="3422" w:type="dxa"/>
             <w:cnfStyle w:val="000000000000" w:firstRow="0" w:lastRow="0" w:firstColumn="0" w:lastColumn="0" w:oddVBand="0" w:evenVBand="0" w:oddHBand="0" w:evenHBand="0" w:firstRowFirstColumn="0" w:firstRowLastColumn="0" w:lastRowFirstColumn="0" w:lastRowLastColumn="0"/>
             <w:tcBorders>
               <w:top w:val="single" w:sz="2" w:space="0" w:color="000001"/>
@@ -398,12 +342,14 @@
           <w:p>
             <w:pPr>
               <w:pStyle w:val="Normal"/>
-              <w:rPr>
-                <w:i w:val="false"/>
-                <w:i w:val="false"/>
-                <w:iCs w:val="false"/>
-              </w:rPr>
-            </w:pPr>
+              <w:spacing w:lineRule="auto" w:line="240" w:before="0" w:after="0"/>
+              <w:rPr>
+                <w:i w:val="false"/>
+                <w:i w:val="false"/>
+                <w:iCs w:val="false"/>
+              </w:rPr>
+            </w:pPr>
+            <w:bookmarkStart w:id="0" w:name="__DdeLink__99_3366390340"/>
             <w:r>
               <w:rPr>
                 <w:i w:val="false"/>
@@ -411,11 +357,12 @@
               </w:rPr>
               <w:t>John</w:t>
             </w:r>
-          </w:p>
-        </w:tc>
-        <w:tc>
-          <w:tcPr>
-            <w:tcW w:w="1709" w:type="dxa"/>
+            <w:bookmarkEnd w:id="0"/>
+          </w:p>
+        </w:tc>
+        <w:tc>
+          <w:tcPr>
+            <w:tcW w:w="3959" w:type="dxa"/>
             <w:cnfStyle w:val="000000000000" w:firstRow="0" w:lastRow="0" w:firstColumn="0" w:lastColumn="0" w:oddVBand="0" w:evenVBand="0" w:oddHBand="0" w:evenHBand="0" w:firstRowFirstColumn="0" w:firstRowLastColumn="0" w:lastRowFirstColumn="0" w:lastRowLastColumn="0"/>
             <w:tcBorders>
               <w:top w:val="single" w:sz="2" w:space="0" w:color="000001"/>
@@ -427,25 +374,19 @@
           <w:p>
             <w:pPr>
               <w:pStyle w:val="Normal"/>
-              <w:rPr>
-                <w:i w:val="false"/>
-                <w:i w:val="false"/>
-                <w:iCs w:val="false"/>
-              </w:rPr>
-            </w:pPr>
-            <w:r>
-              <w:rPr>
-                <w:i w:val="false"/>
-                <w:iCs w:val="false"/>
-              </w:rPr>
-              <w:t>String</w:t>
-            </w:r>
-            <w:r>
-              <w:rPr>
-                <w:i w:val="false"/>
-                <w:iCs w:val="false"/>
-              </w:rPr>
-              <w:t xml:space="preserve">  “John” is displayed in login field</w:t>
+              <w:spacing w:lineRule="auto" w:line="240" w:before="0" w:after="0"/>
+              <w:rPr>
+                <w:i w:val="false"/>
+                <w:i w:val="false"/>
+                <w:iCs w:val="false"/>
+              </w:rPr>
+            </w:pPr>
+            <w:r>
+              <w:rPr>
+                <w:i w:val="false"/>
+                <w:iCs w:val="false"/>
+              </w:rPr>
+              <w:t>String  “John” is displayed in login field</w:t>
             </w:r>
           </w:p>
         </w:tc>
@@ -466,6 +407,7 @@
           <w:p>
             <w:pPr>
               <w:pStyle w:val="Normal"/>
+              <w:spacing w:lineRule="auto" w:line="240" w:before="0" w:after="0"/>
               <w:rPr>
                 <w:rFonts w:ascii="Times New Roman" w:hAnsi="Times New Roman" w:eastAsia="Nimbus Mono L" w:cs="Liberation Mono"/>
                 <w:b w:val="false"/>
@@ -482,6 +424,8 @@
             </w:pPr>
             <w:r>
               <w:rPr>
+                <w:b/>
+                <w:bCs/>
                 <w:i w:val="false"/>
                 <w:iCs w:val="false"/>
               </w:rPr>
@@ -503,6 +447,7 @@
           <w:p>
             <w:pPr>
               <w:pStyle w:val="Normal"/>
+              <w:spacing w:lineRule="auto" w:line="240" w:before="0" w:after="0"/>
               <w:rPr>
                 <w:i w:val="false"/>
                 <w:i w:val="false"/>
@@ -537,7 +482,7 @@
         </w:tc>
         <w:tc>
           <w:tcPr>
-            <w:tcW w:w="3420" w:type="dxa"/>
+            <w:tcW w:w="3422" w:type="dxa"/>
             <w:cnfStyle w:val="000000000000" w:firstRow="0" w:lastRow="0" w:firstColumn="0" w:lastColumn="0" w:oddVBand="0" w:evenVBand="0" w:oddHBand="0" w:evenHBand="0" w:firstRowFirstColumn="0" w:firstRowLastColumn="0" w:lastRowFirstColumn="0" w:lastRowLastColumn="0"/>
             <w:tcBorders>
               <w:top w:val="single" w:sz="2" w:space="0" w:color="000001"/>
@@ -549,6 +494,7 @@
           <w:p>
             <w:pPr>
               <w:pStyle w:val="Normal"/>
+              <w:spacing w:lineRule="auto" w:line="240" w:before="0" w:after="0"/>
               <w:rPr>
                 <w:i w:val="false"/>
                 <w:i w:val="false"/>
@@ -566,7 +512,7 @@
         </w:tc>
         <w:tc>
           <w:tcPr>
-            <w:tcW w:w="1709" w:type="dxa"/>
+            <w:tcW w:w="3959" w:type="dxa"/>
             <w:cnfStyle w:val="000000000000" w:firstRow="0" w:lastRow="0" w:firstColumn="0" w:lastColumn="0" w:oddVBand="0" w:evenVBand="0" w:oddHBand="0" w:evenHBand="0" w:firstRowFirstColumn="0" w:firstRowLastColumn="0" w:lastRowFirstColumn="0" w:lastRowLastColumn="0"/>
             <w:tcBorders>
               <w:top w:val="single" w:sz="2" w:space="0" w:color="000001"/>
@@ -578,25 +524,19 @@
           <w:p>
             <w:pPr>
               <w:pStyle w:val="Normal"/>
-              <w:rPr>
-                <w:i w:val="false"/>
-                <w:i w:val="false"/>
-                <w:iCs w:val="false"/>
-              </w:rPr>
-            </w:pPr>
-            <w:r>
-              <w:rPr>
-                <w:i w:val="false"/>
-                <w:iCs w:val="false"/>
-              </w:rPr>
-              <w:t xml:space="preserve">String </w:t>
-            </w:r>
-            <w:r>
-              <w:rPr>
-                <w:i w:val="false"/>
-                <w:iCs w:val="false"/>
-              </w:rPr>
-              <w:t>“Smith” is displayed in login field</w:t>
+              <w:spacing w:lineRule="auto" w:line="240" w:before="0" w:after="0"/>
+              <w:rPr>
+                <w:i w:val="false"/>
+                <w:i w:val="false"/>
+                <w:iCs w:val="false"/>
+              </w:rPr>
+            </w:pPr>
+            <w:r>
+              <w:rPr>
+                <w:i w:val="false"/>
+                <w:iCs w:val="false"/>
+              </w:rPr>
+              <w:t>String “Smith” is displayed in login field</w:t>
             </w:r>
           </w:p>
         </w:tc>
@@ -617,14 +557,17 @@
           <w:p>
             <w:pPr>
               <w:pStyle w:val="Normal"/>
-              <w:rPr>
-                <w:i w:val="false"/>
-                <w:i w:val="false"/>
-                <w:iCs w:val="false"/>
-              </w:rPr>
-            </w:pPr>
-            <w:r>
-              <w:rPr>
+              <w:spacing w:lineRule="auto" w:line="240" w:before="0" w:after="0"/>
+              <w:rPr>
+                <w:i w:val="false"/>
+                <w:i w:val="false"/>
+                <w:iCs w:val="false"/>
+              </w:rPr>
+            </w:pPr>
+            <w:r>
+              <w:rPr>
+                <w:b/>
+                <w:bCs/>
                 <w:i w:val="false"/>
                 <w:iCs w:val="false"/>
               </w:rPr>
@@ -646,6 +589,7 @@
           <w:p>
             <w:pPr>
               <w:pStyle w:val="Normal"/>
+              <w:spacing w:lineRule="auto" w:line="240" w:before="0" w:after="0"/>
               <w:rPr>
                 <w:i w:val="false"/>
                 <w:i w:val="false"/>
@@ -663,7 +607,7 @@
         </w:tc>
         <w:tc>
           <w:tcPr>
-            <w:tcW w:w="3420" w:type="dxa"/>
+            <w:tcW w:w="3422" w:type="dxa"/>
             <w:cnfStyle w:val="000000000000" w:firstRow="0" w:lastRow="0" w:firstColumn="0" w:lastColumn="0" w:oddVBand="0" w:evenVBand="0" w:oddHBand="0" w:evenHBand="0" w:firstRowFirstColumn="0" w:firstRowLastColumn="0" w:lastRowFirstColumn="0" w:lastRowLastColumn="0"/>
             <w:tcBorders>
               <w:top w:val="single" w:sz="2" w:space="0" w:color="000001"/>
@@ -675,31 +619,27 @@
           <w:p>
             <w:pPr>
               <w:pStyle w:val="Normal"/>
-              <w:rPr>
-                <w:i w:val="false"/>
-                <w:i w:val="false"/>
-                <w:iCs w:val="false"/>
-              </w:rPr>
-            </w:pPr>
-            <w:r>
-              <w:rPr>
-                <w:i w:val="false"/>
-                <w:iCs w:val="false"/>
-              </w:rPr>
-              <w:t>j.</w:t>
-            </w:r>
-            <w:r>
-              <w:rPr>
-                <w:i w:val="false"/>
-                <w:iCs w:val="false"/>
-              </w:rPr>
-              <w:t>smith@yahoo.com</w:t>
-            </w:r>
-          </w:p>
-        </w:tc>
-        <w:tc>
-          <w:tcPr>
-            <w:tcW w:w="1709" w:type="dxa"/>
+              <w:spacing w:lineRule="auto" w:line="240" w:before="0" w:after="0"/>
+              <w:rPr>
+                <w:i w:val="false"/>
+                <w:i w:val="false"/>
+                <w:iCs w:val="false"/>
+              </w:rPr>
+            </w:pPr>
+            <w:bookmarkStart w:id="1" w:name="__DdeLink__101_3366390340"/>
+            <w:r>
+              <w:rPr>
+                <w:i w:val="false"/>
+                <w:iCs w:val="false"/>
+              </w:rPr>
+              <w:t>j.smith@yahoo.com</w:t>
+            </w:r>
+            <w:bookmarkEnd w:id="1"/>
+          </w:p>
+        </w:tc>
+        <w:tc>
+          <w:tcPr>
+            <w:tcW w:w="3959" w:type="dxa"/>
             <w:cnfStyle w:val="000000000000" w:firstRow="0" w:lastRow="0" w:firstColumn="0" w:lastColumn="0" w:oddVBand="0" w:evenVBand="0" w:oddHBand="0" w:evenHBand="0" w:firstRowFirstColumn="0" w:firstRowLastColumn="0" w:lastRowFirstColumn="0" w:lastRowLastColumn="0"/>
             <w:tcBorders>
               <w:top w:val="single" w:sz="2" w:space="0" w:color="000001"/>
@@ -711,11 +651,8 @@
           <w:p>
             <w:pPr>
               <w:pStyle w:val="Normal"/>
-              <w:rPr>
-                <w:i w:val="false"/>
-                <w:i w:val="false"/>
-                <w:iCs w:val="false"/>
-              </w:rPr>
+              <w:spacing w:lineRule="auto" w:line="240" w:before="0" w:after="0"/>
+              <w:rPr/>
             </w:pPr>
             <w:r>
               <w:rPr>
@@ -760,14 +697,17 @@
           <w:p>
             <w:pPr>
               <w:pStyle w:val="Normal"/>
-              <w:rPr>
-                <w:i w:val="false"/>
-                <w:i w:val="false"/>
-                <w:iCs w:val="false"/>
-              </w:rPr>
-            </w:pPr>
-            <w:r>
-              <w:rPr>
+              <w:spacing w:lineRule="auto" w:line="240" w:before="0" w:after="0"/>
+              <w:rPr>
+                <w:i w:val="false"/>
+                <w:i w:val="false"/>
+                <w:iCs w:val="false"/>
+              </w:rPr>
+            </w:pPr>
+            <w:r>
+              <w:rPr>
+                <w:b/>
+                <w:bCs/>
                 <w:i w:val="false"/>
                 <w:iCs w:val="false"/>
               </w:rPr>
@@ -789,6 +729,7 @@
           <w:p>
             <w:pPr>
               <w:pStyle w:val="Normal"/>
+              <w:spacing w:lineRule="auto" w:line="240" w:before="0" w:after="0"/>
               <w:rPr>
                 <w:i w:val="false"/>
                 <w:i w:val="false"/>
@@ -806,7 +747,7 @@
         </w:tc>
         <w:tc>
           <w:tcPr>
-            <w:tcW w:w="3420" w:type="dxa"/>
+            <w:tcW w:w="3422" w:type="dxa"/>
             <w:cnfStyle w:val="000000000000" w:firstRow="0" w:lastRow="0" w:firstColumn="0" w:lastColumn="0" w:oddVBand="0" w:evenVBand="0" w:oddHBand="0" w:evenHBand="0" w:firstRowFirstColumn="0" w:firstRowLastColumn="0" w:lastRowFirstColumn="0" w:lastRowLastColumn="0"/>
             <w:tcBorders>
               <w:top w:val="single" w:sz="2" w:space="0" w:color="000001"/>
@@ -818,6 +759,7 @@
           <w:p>
             <w:pPr>
               <w:pStyle w:val="Normal"/>
+              <w:spacing w:lineRule="auto" w:line="240" w:before="0" w:after="0"/>
               <w:rPr>
                 <w:i w:val="false"/>
                 <w:i w:val="false"/>
@@ -835,7 +777,7 @@
         </w:tc>
         <w:tc>
           <w:tcPr>
-            <w:tcW w:w="1709" w:type="dxa"/>
+            <w:tcW w:w="3959" w:type="dxa"/>
             <w:cnfStyle w:val="000000000000" w:firstRow="0" w:lastRow="0" w:firstColumn="0" w:lastColumn="0" w:oddVBand="0" w:evenVBand="0" w:oddHBand="0" w:evenHBand="0" w:firstRowFirstColumn="0" w:firstRowLastColumn="0" w:lastRowFirstColumn="0" w:lastRowLastColumn="0"/>
             <w:tcBorders>
               <w:top w:val="single" w:sz="2" w:space="0" w:color="000001"/>
@@ -847,11 +789,8 @@
           <w:p>
             <w:pPr>
               <w:pStyle w:val="Normal"/>
-              <w:rPr>
-                <w:i w:val="false"/>
-                <w:i w:val="false"/>
-                <w:iCs w:val="false"/>
-              </w:rPr>
+              <w:spacing w:lineRule="auto" w:line="240" w:before="0" w:after="0"/>
+              <w:rPr/>
             </w:pPr>
             <w:r>
               <w:rPr>
@@ -875,14 +814,7 @@
                 <w:i w:val="false"/>
                 <w:iCs w:val="false"/>
               </w:rPr>
-              <w:t>1/01.70</w:t>
-            </w:r>
-            <w:r>
-              <w:rPr>
-                <w:i w:val="false"/>
-                <w:iCs w:val="false"/>
-              </w:rPr>
-              <w:t>’ is displayed in email field</w:t>
+              <w:t>1/01.70’ is displayed in email field</w:t>
             </w:r>
           </w:p>
         </w:tc>
@@ -901,14 +833,17 @@
           <w:p>
             <w:pPr>
               <w:pStyle w:val="Normal"/>
-              <w:rPr>
-                <w:i w:val="false"/>
-                <w:i w:val="false"/>
-                <w:iCs w:val="false"/>
-              </w:rPr>
-            </w:pPr>
-            <w:r>
-              <w:rPr>
+              <w:spacing w:lineRule="auto" w:line="240" w:before="0" w:after="0"/>
+              <w:rPr>
+                <w:i w:val="false"/>
+                <w:i w:val="false"/>
+                <w:iCs w:val="false"/>
+              </w:rPr>
+            </w:pPr>
+            <w:r>
+              <w:rPr>
+                <w:b/>
+                <w:bCs/>
                 <w:i w:val="false"/>
                 <w:iCs w:val="false"/>
               </w:rPr>
@@ -928,38 +863,25 @@
           <w:p>
             <w:pPr>
               <w:pStyle w:val="Normal"/>
-              <w:rPr>
-                <w:i w:val="false"/>
-                <w:i w:val="false"/>
-                <w:iCs w:val="false"/>
-              </w:rPr>
-            </w:pPr>
-            <w:r>
-              <w:rPr>
-                <w:i w:val="false"/>
-                <w:iCs w:val="false"/>
-              </w:rPr>
-              <w:t xml:space="preserve">Click on </w:t>
-            </w:r>
-            <w:r>
-              <w:rPr>
-                <w:i w:val="false"/>
-                <w:iCs w:val="false"/>
-              </w:rPr>
-              <w:t>Sign-up</w:t>
-            </w:r>
-            <w:r>
-              <w:rPr>
-                <w:i w:val="false"/>
-                <w:iCs w:val="false"/>
-              </w:rPr>
-              <w:t xml:space="preserve"> button</w:t>
-            </w:r>
-          </w:p>
-        </w:tc>
-        <w:tc>
-          <w:tcPr>
-            <w:tcW w:w="3420" w:type="dxa"/>
+              <w:spacing w:lineRule="auto" w:line="240" w:before="0" w:after="0"/>
+              <w:rPr>
+                <w:i w:val="false"/>
+                <w:i w:val="false"/>
+                <w:iCs w:val="false"/>
+              </w:rPr>
+            </w:pPr>
+            <w:r>
+              <w:rPr>
+                <w:i w:val="false"/>
+                <w:iCs w:val="false"/>
+              </w:rPr>
+              <w:t>Click on Sign-up button</w:t>
+            </w:r>
+          </w:p>
+        </w:tc>
+        <w:tc>
+          <w:tcPr>
+            <w:tcW w:w="3422" w:type="dxa"/>
             <w:cnfStyle w:val="000000000000" w:firstRow="0" w:lastRow="0" w:firstColumn="0" w:lastColumn="0" w:oddVBand="0" w:evenVBand="0" w:oddHBand="0" w:evenHBand="0" w:firstRowFirstColumn="0" w:firstRowLastColumn="0" w:lastRowFirstColumn="0" w:lastRowLastColumn="0"/>
             <w:tcBorders>
               <w:top w:val="nil"/>
@@ -969,23 +891,37 @@
           <w:p>
             <w:pPr>
               <w:pStyle w:val="Normal"/>
-              <w:rPr>
-                <w:i w:val="false"/>
-                <w:i w:val="false"/>
-                <w:iCs w:val="false"/>
-              </w:rPr>
-            </w:pPr>
-            <w:r>
-              <w:rPr>
-                <w:i w:val="false"/>
-                <w:iCs w:val="false"/>
-              </w:rPr>
-            </w:r>
-          </w:p>
-        </w:tc>
-        <w:tc>
-          <w:tcPr>
-            <w:tcW w:w="1709" w:type="dxa"/>
+              <w:spacing w:lineRule="auto" w:line="240" w:before="0" w:after="0"/>
+              <w:rPr>
+                <w:rFonts w:ascii="Liberation Serif" w:hAnsi="Liberation Serif"/>
+                <w:b w:val="false"/>
+                <w:b w:val="false"/>
+                <w:bCs w:val="false"/>
+                <w:i w:val="false"/>
+                <w:i w:val="false"/>
+                <w:iCs w:val="false"/>
+                <w:color w:val="auto"/>
+                <w:sz w:val="24"/>
+                <w:szCs w:val="24"/>
+              </w:rPr>
+            </w:pPr>
+            <w:r>
+              <w:rPr>
+                <w:rFonts w:ascii="Liberation Serif" w:hAnsi="Liberation Serif"/>
+                <w:b w:val="false"/>
+                <w:bCs w:val="false"/>
+                <w:i w:val="false"/>
+                <w:iCs w:val="false"/>
+                <w:color w:val="auto"/>
+                <w:sz w:val="24"/>
+                <w:szCs w:val="24"/>
+              </w:rPr>
+            </w:r>
+          </w:p>
+        </w:tc>
+        <w:tc>
+          <w:tcPr>
+            <w:tcW w:w="3959" w:type="dxa"/>
             <w:cnfStyle w:val="000000000000" w:firstRow="0" w:lastRow="0" w:firstColumn="0" w:lastColumn="0" w:oddVBand="0" w:evenVBand="0" w:oddHBand="0" w:evenHBand="0" w:firstRowFirstColumn="0" w:firstRowLastColumn="0" w:lastRowFirstColumn="0" w:lastRowLastColumn="0"/>
             <w:tcBorders>
               <w:top w:val="nil"/>
@@ -995,18 +931,50 @@
           <w:p>
             <w:pPr>
               <w:pStyle w:val="Normal"/>
-              <w:rPr>
-                <w:i w:val="false"/>
-                <w:i w:val="false"/>
-                <w:iCs w:val="false"/>
-              </w:rPr>
-            </w:pPr>
-            <w:r>
-              <w:rPr>
-                <w:i w:val="false"/>
-                <w:iCs w:val="false"/>
-              </w:rPr>
-              <w:t>Page will redirected on welcome page</w:t>
+              <w:spacing w:lineRule="auto" w:line="240" w:before="0" w:after="0"/>
+              <w:rPr>
+                <w:rFonts w:ascii="Liberation Serif" w:hAnsi="Liberation Serif"/>
+                <w:b w:val="false"/>
+                <w:b w:val="false"/>
+                <w:bCs w:val="false"/>
+                <w:color w:val="auto"/>
+                <w:sz w:val="24"/>
+                <w:szCs w:val="24"/>
+              </w:rPr>
+            </w:pPr>
+            <w:r>
+              <w:rPr>
+                <w:rFonts w:ascii="Liberation Serif" w:hAnsi="Liberation Serif"/>
+                <w:b w:val="false"/>
+                <w:bCs w:val="false"/>
+                <w:i w:val="false"/>
+                <w:iCs w:val="false"/>
+                <w:color w:val="auto"/>
+                <w:sz w:val="24"/>
+                <w:szCs w:val="24"/>
+              </w:rPr>
+              <w:t>Page will redirected on https://em.intu.co.uk/p/4LV8-2SF/confirmation</w:t>
+            </w:r>
+          </w:p>
+          <w:p>
+            <w:pPr>
+              <w:pStyle w:val="Normal"/>
+              <w:spacing w:lineRule="auto" w:line="240" w:before="0" w:after="0"/>
+              <w:rPr>
+                <w:i w:val="false"/>
+                <w:i w:val="false"/>
+                <w:iCs w:val="false"/>
+              </w:rPr>
+            </w:pPr>
+            <w:r>
+              <w:rPr>
+                <w:rFonts w:ascii="Liberation Serif" w:hAnsi="Liberation Serif"/>
+                <w:b w:val="false"/>
+                <w:bCs w:val="false"/>
+                <w:color w:val="auto"/>
+                <w:sz w:val="24"/>
+                <w:szCs w:val="24"/>
+              </w:rPr>
             </w:r>
           </w:p>
         </w:tc>
@@ -1048,20 +1016,10 @@
     <w:p>
       <w:pPr>
         <w:pStyle w:val="Normal"/>
-        <w:rPr>
-          <w:rFonts w:ascii="Times New Roman" w:hAnsi="Times New Roman"/>
-          <w:b/>
-          <w:b/>
-          <w:bCs/>
-          <w:color w:val="000000"/>
-          <w:spacing w:val="0"/>
-        </w:rPr>
+        <w:rPr/>
       </w:pPr>
       <w:r>
-        <w:rPr>
-          <w:i w:val="false"/>
-          <w:iCs w:val="false"/>
-        </w:rPr>
+        <w:rPr/>
       </w:r>
     </w:p>
     <w:sectPr>
@@ -1122,6 +1080,22 @@
       <w:color w:val="000080"/>
       <w:u w:val="single"/>
       <w:lang w:val="zxx" w:eastAsia="zxx" w:bidi="zxx"/>
+    </w:rPr>
+  </w:style>
+  <w:style w:type="character" w:styleId="ListLabel1">
+    <w:name w:val="ListLabel 1"/>
+    <w:qFormat/>
+    <w:rPr>
+      <w:i w:val="false"/>
+      <w:iCs w:val="false"/>
+    </w:rPr>
+  </w:style>
+  <w:style w:type="character" w:styleId="ListLabel2">
+    <w:name w:val="ListLabel 2"/>
+    <w:qFormat/>
+    <w:rPr>
+      <w:i w:val="false"/>
+      <w:iCs w:val="false"/>
     </w:rPr>
   </w:style>
   <w:style w:type="paragraph" w:styleId="Heading">

</xml_diff>